<commit_message>
Add comments for lesson 08
</commit_message>
<xml_diff>
--- a/Courses/Software-Sciences/IT-Module-3-Web-Design/08-Web-Technologies-and-Standarts/08-Web-Technologies-and-Standarts-Exercises.docx
+++ b/Courses/Software-Sciences/IT-Module-3-Web-Design/08-Web-Technologies-and-Standarts/08-Web-Technologies-and-Standarts-Exercises.docx
@@ -1,6 +1,6 @@
 
 <file path=word/document.xml><?xml version="1.0" encoding="utf-8"?>
-<w:document xmlns:wpc="http://schemas.microsoft.com/office/word/2010/wordprocessingCanvas" xmlns:cx="http://schemas.microsoft.com/office/drawing/2014/chartex" xmlns:cx1="http://schemas.microsoft.com/office/drawing/2015/9/8/chartex" xmlns:cx2="http://schemas.microsoft.com/office/drawing/2015/10/21/chartex" xmlns:cx3="http://schemas.microsoft.com/office/drawing/2016/5/9/chartex" xmlns:cx4="http://schemas.microsoft.com/office/drawing/2016/5/10/chartex" xmlns:cx5="http://schemas.microsoft.com/office/drawing/2016/5/11/chartex" xmlns:cx6="http://schemas.microsoft.com/office/drawing/2016/5/12/chartex" xmlns:cx7="http://schemas.microsoft.com/office/drawing/2016/5/13/chartex" xmlns:cx8="http://schemas.microsoft.com/office/drawing/2016/5/14/chartex" xmlns:mc="http://schemas.openxmlformats.org/markup-compatibility/2006" xmlns:aink="http://schemas.microsoft.com/office/drawing/2016/ink" xmlns:am3d="http://schemas.microsoft.com/office/drawing/2017/model3d" xmlns:o="urn:schemas-microsoft-com:office:office" xmlns:oel="http://schemas.microsoft.com/office/2019/extlst" xmlns:r="http://schemas.openxmlformats.org/officeDocument/2006/relationships" xmlns:m="http://schemas.openxmlformats.org/officeDocument/2006/math" xmlns:v="urn:schemas-microsoft-com:vml" xmlns:wp14="http://schemas.microsoft.com/office/word/2010/wordprocessingDrawing" xmlns:wp="http://schemas.openxmlformats.org/drawingml/2006/wordprocessingDrawing" xmlns:w10="urn:schemas-microsoft-com:office:word" xmlns:w="http://schemas.openxmlformats.org/wordprocessingml/2006/main" xmlns:w14="http://schemas.microsoft.com/office/word/2010/wordml" xmlns:w15="http://schemas.microsoft.com/office/word/2012/wordml" xmlns:w16cex="http://schemas.microsoft.com/office/word/2018/wordml/cex" xmlns:w16cid="http://schemas.microsoft.com/office/word/2016/wordml/cid" xmlns:w16="http://schemas.microsoft.com/office/word/2018/wordml" xmlns:w16sdtdh="http://schemas.microsoft.com/office/word/2020/wordml/sdtdatahash" xmlns:w16se="http://schemas.microsoft.com/office/word/2015/wordml/symex" xmlns:wpg="http://schemas.microsoft.com/office/word/2010/wordprocessingGroup" xmlns:wpi="http://schemas.microsoft.com/office/word/2010/wordprocessingInk" xmlns:wne="http://schemas.microsoft.com/office/word/2006/wordml" xmlns:wps="http://schemas.microsoft.com/office/word/2010/wordprocessingShape" mc:Ignorable="w14 w15 w16se w16cid w16 w16cex w16sdtdh wp14">
+<w:document xmlns:wpc="http://schemas.microsoft.com/office/word/2010/wordprocessingCanvas" xmlns:cx="http://schemas.microsoft.com/office/drawing/2014/chartex" xmlns:cx1="http://schemas.microsoft.com/office/drawing/2015/9/8/chartex" xmlns:cx2="http://schemas.microsoft.com/office/drawing/2015/10/21/chartex" xmlns:cx3="http://schemas.microsoft.com/office/drawing/2016/5/9/chartex" xmlns:cx4="http://schemas.microsoft.com/office/drawing/2016/5/10/chartex" xmlns:cx5="http://schemas.microsoft.com/office/drawing/2016/5/11/chartex" xmlns:cx6="http://schemas.microsoft.com/office/drawing/2016/5/12/chartex" xmlns:cx7="http://schemas.microsoft.com/office/drawing/2016/5/13/chartex" xmlns:cx8="http://schemas.microsoft.com/office/drawing/2016/5/14/chartex" xmlns:mc="http://schemas.openxmlformats.org/markup-compatibility/2006" xmlns:aink="http://schemas.microsoft.com/office/drawing/2016/ink" xmlns:am3d="http://schemas.microsoft.com/office/drawing/2017/model3d" xmlns:o="urn:schemas-microsoft-com:office:office" xmlns:oel="http://schemas.microsoft.com/office/2019/extlst" xmlns:r="http://schemas.openxmlformats.org/officeDocument/2006/relationships" xmlns:m="http://schemas.openxmlformats.org/officeDocument/2006/math" xmlns:v="urn:schemas-microsoft-com:vml" xmlns:wp14="http://schemas.microsoft.com/office/word/2010/wordprocessingDrawing" xmlns:wp="http://schemas.openxmlformats.org/drawingml/2006/wordprocessingDrawing" xmlns:w10="urn:schemas-microsoft-com:office:word" xmlns:w="http://schemas.openxmlformats.org/wordprocessingml/2006/main" xmlns:w14="http://schemas.microsoft.com/office/word/2010/wordml" xmlns:w15="http://schemas.microsoft.com/office/word/2012/wordml" xmlns:w16cex="http://schemas.microsoft.com/office/word/2018/wordml/cex" xmlns:w16cid="http://schemas.microsoft.com/office/word/2016/wordml/cid" xmlns:w16="http://schemas.microsoft.com/office/word/2018/wordml" xmlns:w16du="http://schemas.microsoft.com/office/word/2023/wordml/word16du" xmlns:w16sdtdh="http://schemas.microsoft.com/office/word/2020/wordml/sdtdatahash" xmlns:w16se="http://schemas.microsoft.com/office/word/2015/wordml/symex" xmlns:wpg="http://schemas.microsoft.com/office/word/2010/wordprocessingGroup" xmlns:wpi="http://schemas.microsoft.com/office/word/2010/wordprocessingInk" xmlns:wne="http://schemas.microsoft.com/office/word/2006/wordml" xmlns:wps="http://schemas.microsoft.com/office/word/2010/wordprocessingShape" mc:Ignorable="w14 w15 w16se w16cid w16 w16cex w16sdtdh w16du wp14">
   <w:body>
     <w:p>
       <w:pPr>
@@ -80,7 +80,7 @@
           <w:noProof/>
         </w:rPr>
         <w:drawing>
-          <wp:inline distT="0" distB="0" distL="0" distR="0" wp14:anchorId="73F5C6D6" wp14:editId="1676AFDD">
+          <wp:inline distT="0" distB="0" distL="0" distR="0" wp14:anchorId="73F5C6D6" wp14:editId="27E17E64">
             <wp:extent cx="1065886" cy="497260"/>
             <wp:effectExtent l="0" t="0" r="1270" b="0"/>
             <wp:docPr id="470543985" name="Picture 1"/>
@@ -242,6 +242,9 @@
           <w:ilvl w:val="1"/>
           <w:numId w:val="2"/>
         </w:numPr>
+        <w:rPr>
+          <w:lang w:val="bg-BG"/>
+        </w:rPr>
       </w:pPr>
       <w:r>
         <w:rPr>
@@ -257,6 +260,9 @@
           <w:ilvl w:val="0"/>
           <w:numId w:val="2"/>
         </w:numPr>
+        <w:rPr>
+          <w:lang w:val="bg-BG"/>
+        </w:rPr>
       </w:pPr>
       <w:r>
         <w:rPr>
@@ -359,19 +365,7 @@
         <w:rPr>
           <w:lang w:val="bg-BG"/>
         </w:rPr>
-        <w:t xml:space="preserve">Кое </w:t>
-      </w:r>
-      <w:r>
-        <w:rPr>
-          <w:lang w:val="bg-BG"/>
-        </w:rPr>
-        <w:t xml:space="preserve">от изброените </w:t>
-      </w:r>
-      <w:r>
-        <w:rPr>
-          <w:lang w:val="bg-BG"/>
-        </w:rPr>
-        <w:t xml:space="preserve">отговаря за </w:t>
+        <w:t xml:space="preserve">Кое от изброените отговаря за </w:t>
       </w:r>
       <w:r>
         <w:rPr>
@@ -615,6 +609,62 @@
           <w:lang w:val="bg-BG"/>
         </w:rPr>
         <w:t xml:space="preserve">Общ публичен лиценз </w:t>
+      </w:r>
+    </w:p>
+    <w:p>
+      <w:pPr>
+        <w:rPr>
+          <w:sz w:val="32"/>
+          <w:szCs w:val="32"/>
+          <w:lang w:val="bg-BG"/>
+        </w:rPr>
+      </w:pPr>
+      <w:r>
+        <w:rPr>
+          <w:sz w:val="32"/>
+          <w:szCs w:val="32"/>
+          <w:highlight w:val="yellow"/>
+          <w:lang w:val="bg-BG"/>
+        </w:rPr>
+        <w:t xml:space="preserve">Да се добави задачка за копиране на </w:t>
+      </w:r>
+      <w:r>
+        <w:rPr>
+          <w:sz w:val="32"/>
+          <w:szCs w:val="32"/>
+          <w:highlight w:val="yellow"/>
+          <w:lang w:val="en-GB"/>
+        </w:rPr>
+        <w:t xml:space="preserve">HTML </w:t>
+      </w:r>
+      <w:r>
+        <w:rPr>
+          <w:sz w:val="32"/>
+          <w:szCs w:val="32"/>
+          <w:highlight w:val="yellow"/>
+          <w:lang w:val="bg-BG"/>
+        </w:rPr>
+        <w:t xml:space="preserve">дървото от </w:t>
+      </w:r>
+      <w:proofErr w:type="spellStart"/>
+      <w:r>
+        <w:rPr>
+          <w:sz w:val="32"/>
+          <w:szCs w:val="32"/>
+          <w:highlight w:val="yellow"/>
+          <w:lang w:val="en-GB"/>
+        </w:rPr>
+        <w:t>DevTools</w:t>
+      </w:r>
+      <w:proofErr w:type="spellEnd"/>
+      <w:r>
+        <w:rPr>
+          <w:sz w:val="32"/>
+          <w:szCs w:val="32"/>
+          <w:highlight w:val="yellow"/>
+          <w:lang w:val="bg-BG"/>
+        </w:rPr>
+        <w:t xml:space="preserve"> в текстови файл.</w:t>
       </w:r>
     </w:p>
     <w:sectPr>
@@ -630,7 +680,7 @@
 </file>
 
 <file path=word/endnotes.xml><?xml version="1.0" encoding="utf-8"?>
-<w:endnotes xmlns:wpc="http://schemas.microsoft.com/office/word/2010/wordprocessingCanvas" xmlns:cx="http://schemas.microsoft.com/office/drawing/2014/chartex" xmlns:cx1="http://schemas.microsoft.com/office/drawing/2015/9/8/chartex" xmlns:cx2="http://schemas.microsoft.com/office/drawing/2015/10/21/chartex" xmlns:cx3="http://schemas.microsoft.com/office/drawing/2016/5/9/chartex" xmlns:cx4="http://schemas.microsoft.com/office/drawing/2016/5/10/chartex" xmlns:cx5="http://schemas.microsoft.com/office/drawing/2016/5/11/chartex" xmlns:cx6="http://schemas.microsoft.com/office/drawing/2016/5/12/chartex" xmlns:cx7="http://schemas.microsoft.com/office/drawing/2016/5/13/chartex" xmlns:cx8="http://schemas.microsoft.com/office/drawing/2016/5/14/chartex" xmlns:mc="http://schemas.openxmlformats.org/markup-compatibility/2006" xmlns:aink="http://schemas.microsoft.com/office/drawing/2016/ink" xmlns:am3d="http://schemas.microsoft.com/office/drawing/2017/model3d" xmlns:o="urn:schemas-microsoft-com:office:office" xmlns:oel="http://schemas.microsoft.com/office/2019/extlst" xmlns:r="http://schemas.openxmlformats.org/officeDocument/2006/relationships" xmlns:m="http://schemas.openxmlformats.org/officeDocument/2006/math" xmlns:v="urn:schemas-microsoft-com:vml" xmlns:wp14="http://schemas.microsoft.com/office/word/2010/wordprocessingDrawing" xmlns:wp="http://schemas.openxmlformats.org/drawingml/2006/wordprocessingDrawing" xmlns:w10="urn:schemas-microsoft-com:office:word" xmlns:w="http://schemas.openxmlformats.org/wordprocessingml/2006/main" xmlns:w14="http://schemas.microsoft.com/office/word/2010/wordml" xmlns:w15="http://schemas.microsoft.com/office/word/2012/wordml" xmlns:w16cex="http://schemas.microsoft.com/office/word/2018/wordml/cex" xmlns:w16cid="http://schemas.microsoft.com/office/word/2016/wordml/cid" xmlns:w16="http://schemas.microsoft.com/office/word/2018/wordml" xmlns:w16sdtdh="http://schemas.microsoft.com/office/word/2020/wordml/sdtdatahash" xmlns:w16se="http://schemas.microsoft.com/office/word/2015/wordml/symex" xmlns:wpg="http://schemas.microsoft.com/office/word/2010/wordprocessingGroup" xmlns:wpi="http://schemas.microsoft.com/office/word/2010/wordprocessingInk" xmlns:wne="http://schemas.microsoft.com/office/word/2006/wordml" xmlns:wps="http://schemas.microsoft.com/office/word/2010/wordprocessingShape" mc:Ignorable="w14 w15 w16se w16cid w16 w16cex w16sdtdh wp14">
+<w:endnotes xmlns:wpc="http://schemas.microsoft.com/office/word/2010/wordprocessingCanvas" xmlns:cx="http://schemas.microsoft.com/office/drawing/2014/chartex" xmlns:cx1="http://schemas.microsoft.com/office/drawing/2015/9/8/chartex" xmlns:cx2="http://schemas.microsoft.com/office/drawing/2015/10/21/chartex" xmlns:cx3="http://schemas.microsoft.com/office/drawing/2016/5/9/chartex" xmlns:cx4="http://schemas.microsoft.com/office/drawing/2016/5/10/chartex" xmlns:cx5="http://schemas.microsoft.com/office/drawing/2016/5/11/chartex" xmlns:cx6="http://schemas.microsoft.com/office/drawing/2016/5/12/chartex" xmlns:cx7="http://schemas.microsoft.com/office/drawing/2016/5/13/chartex" xmlns:cx8="http://schemas.microsoft.com/office/drawing/2016/5/14/chartex" xmlns:mc="http://schemas.openxmlformats.org/markup-compatibility/2006" xmlns:aink="http://schemas.microsoft.com/office/drawing/2016/ink" xmlns:am3d="http://schemas.microsoft.com/office/drawing/2017/model3d" xmlns:o="urn:schemas-microsoft-com:office:office" xmlns:oel="http://schemas.microsoft.com/office/2019/extlst" xmlns:r="http://schemas.openxmlformats.org/officeDocument/2006/relationships" xmlns:m="http://schemas.openxmlformats.org/officeDocument/2006/math" xmlns:v="urn:schemas-microsoft-com:vml" xmlns:wp14="http://schemas.microsoft.com/office/word/2010/wordprocessingDrawing" xmlns:wp="http://schemas.openxmlformats.org/drawingml/2006/wordprocessingDrawing" xmlns:w10="urn:schemas-microsoft-com:office:word" xmlns:w="http://schemas.openxmlformats.org/wordprocessingml/2006/main" xmlns:w14="http://schemas.microsoft.com/office/word/2010/wordml" xmlns:w15="http://schemas.microsoft.com/office/word/2012/wordml" xmlns:w16cex="http://schemas.microsoft.com/office/word/2018/wordml/cex" xmlns:w16cid="http://schemas.microsoft.com/office/word/2016/wordml/cid" xmlns:w16="http://schemas.microsoft.com/office/word/2018/wordml" xmlns:w16du="http://schemas.microsoft.com/office/word/2023/wordml/word16du" xmlns:w16sdtdh="http://schemas.microsoft.com/office/word/2020/wordml/sdtdatahash" xmlns:w16se="http://schemas.microsoft.com/office/word/2015/wordml/symex" xmlns:wpg="http://schemas.microsoft.com/office/word/2010/wordprocessingGroup" xmlns:wpi="http://schemas.microsoft.com/office/word/2010/wordprocessingInk" xmlns:wne="http://schemas.microsoft.com/office/word/2006/wordml" xmlns:wps="http://schemas.microsoft.com/office/word/2010/wordprocessingShape" mc:Ignorable="w14 w15 w16se w16cid w16 w16cex w16sdtdh w16du wp14">
   <w:endnote w:type="separator" w:id="-1">
     <w:p>
       <w:pPr>
@@ -655,7 +705,7 @@
 </file>
 
 <file path=word/footer1.xml><?xml version="1.0" encoding="utf-8"?>
-<w:ftr xmlns:wpc="http://schemas.microsoft.com/office/word/2010/wordprocessingCanvas" xmlns:cx="http://schemas.microsoft.com/office/drawing/2014/chartex" xmlns:cx1="http://schemas.microsoft.com/office/drawing/2015/9/8/chartex" xmlns:cx2="http://schemas.microsoft.com/office/drawing/2015/10/21/chartex" xmlns:cx3="http://schemas.microsoft.com/office/drawing/2016/5/9/chartex" xmlns:cx4="http://schemas.microsoft.com/office/drawing/2016/5/10/chartex" xmlns:cx5="http://schemas.microsoft.com/office/drawing/2016/5/11/chartex" xmlns:cx6="http://schemas.microsoft.com/office/drawing/2016/5/12/chartex" xmlns:cx7="http://schemas.microsoft.com/office/drawing/2016/5/13/chartex" xmlns:cx8="http://schemas.microsoft.com/office/drawing/2016/5/14/chartex" xmlns:mc="http://schemas.openxmlformats.org/markup-compatibility/2006" xmlns:aink="http://schemas.microsoft.com/office/drawing/2016/ink" xmlns:am3d="http://schemas.microsoft.com/office/drawing/2017/model3d" xmlns:o="urn:schemas-microsoft-com:office:office" xmlns:oel="http://schemas.microsoft.com/office/2019/extlst" xmlns:r="http://schemas.openxmlformats.org/officeDocument/2006/relationships" xmlns:m="http://schemas.openxmlformats.org/officeDocument/2006/math" xmlns:v="urn:schemas-microsoft-com:vml" xmlns:wp14="http://schemas.microsoft.com/office/word/2010/wordprocessingDrawing" xmlns:wp="http://schemas.openxmlformats.org/drawingml/2006/wordprocessingDrawing" xmlns:w10="urn:schemas-microsoft-com:office:word" xmlns:w="http://schemas.openxmlformats.org/wordprocessingml/2006/main" xmlns:w14="http://schemas.microsoft.com/office/word/2010/wordml" xmlns:w15="http://schemas.microsoft.com/office/word/2012/wordml" xmlns:w16cex="http://schemas.microsoft.com/office/word/2018/wordml/cex" xmlns:w16cid="http://schemas.microsoft.com/office/word/2016/wordml/cid" xmlns:w16="http://schemas.microsoft.com/office/word/2018/wordml" xmlns:w16sdtdh="http://schemas.microsoft.com/office/word/2020/wordml/sdtdatahash" xmlns:w16se="http://schemas.microsoft.com/office/word/2015/wordml/symex" xmlns:wpg="http://schemas.microsoft.com/office/word/2010/wordprocessingGroup" xmlns:wpi="http://schemas.microsoft.com/office/word/2010/wordprocessingInk" xmlns:wne="http://schemas.microsoft.com/office/word/2006/wordml" xmlns:wps="http://schemas.microsoft.com/office/word/2010/wordprocessingShape" mc:Ignorable="w14 w15 w16se w16cid w16 w16cex w16sdtdh wp14">
+<w:ftr xmlns:wpc="http://schemas.microsoft.com/office/word/2010/wordprocessingCanvas" xmlns:cx="http://schemas.microsoft.com/office/drawing/2014/chartex" xmlns:cx1="http://schemas.microsoft.com/office/drawing/2015/9/8/chartex" xmlns:cx2="http://schemas.microsoft.com/office/drawing/2015/10/21/chartex" xmlns:cx3="http://schemas.microsoft.com/office/drawing/2016/5/9/chartex" xmlns:cx4="http://schemas.microsoft.com/office/drawing/2016/5/10/chartex" xmlns:cx5="http://schemas.microsoft.com/office/drawing/2016/5/11/chartex" xmlns:cx6="http://schemas.microsoft.com/office/drawing/2016/5/12/chartex" xmlns:cx7="http://schemas.microsoft.com/office/drawing/2016/5/13/chartex" xmlns:cx8="http://schemas.microsoft.com/office/drawing/2016/5/14/chartex" xmlns:mc="http://schemas.openxmlformats.org/markup-compatibility/2006" xmlns:aink="http://schemas.microsoft.com/office/drawing/2016/ink" xmlns:am3d="http://schemas.microsoft.com/office/drawing/2017/model3d" xmlns:o="urn:schemas-microsoft-com:office:office" xmlns:oel="http://schemas.microsoft.com/office/2019/extlst" xmlns:r="http://schemas.openxmlformats.org/officeDocument/2006/relationships" xmlns:m="http://schemas.openxmlformats.org/officeDocument/2006/math" xmlns:v="urn:schemas-microsoft-com:vml" xmlns:wp14="http://schemas.microsoft.com/office/word/2010/wordprocessingDrawing" xmlns:wp="http://schemas.openxmlformats.org/drawingml/2006/wordprocessingDrawing" xmlns:w10="urn:schemas-microsoft-com:office:word" xmlns:w="http://schemas.openxmlformats.org/wordprocessingml/2006/main" xmlns:w14="http://schemas.microsoft.com/office/word/2010/wordml" xmlns:w15="http://schemas.microsoft.com/office/word/2012/wordml" xmlns:w16cex="http://schemas.microsoft.com/office/word/2018/wordml/cex" xmlns:w16cid="http://schemas.microsoft.com/office/word/2016/wordml/cid" xmlns:w16="http://schemas.microsoft.com/office/word/2018/wordml" xmlns:w16du="http://schemas.microsoft.com/office/word/2023/wordml/word16du" xmlns:w16sdtdh="http://schemas.microsoft.com/office/word/2020/wordml/sdtdatahash" xmlns:w16se="http://schemas.microsoft.com/office/word/2015/wordml/symex" xmlns:wpg="http://schemas.microsoft.com/office/word/2010/wordprocessingGroup" xmlns:wpi="http://schemas.microsoft.com/office/word/2010/wordprocessingInk" xmlns:wne="http://schemas.microsoft.com/office/word/2006/wordml" xmlns:wps="http://schemas.microsoft.com/office/word/2010/wordprocessingShape" mc:Ignorable="w14 w15 w16se w16cid w16 w16cex w16sdtdh w16du wp14">
   <w:p>
     <w:pPr>
       <w:pStyle w:val="Footer"/>
@@ -997,7 +1047,7 @@
             </wp:anchor>
           </w:drawing>
         </mc:Choice>
-        <mc:Fallback xmlns:w16du="http://schemas.microsoft.com/office/word/2023/wordml/word16du">
+        <mc:Fallback>
           <w:pict>
             <v:shapetype w14:anchorId="7ACB1FAE" id="_x0000_t202" coordsize="21600,21600" o:spt="202" path="m,l,21600r21600,l21600,xe">
               <v:stroke joinstyle="miter"/>
@@ -1420,7 +1470,7 @@
             </wp:anchor>
           </w:drawing>
         </mc:Choice>
-        <mc:Fallback xmlns:w16du="http://schemas.microsoft.com/office/word/2023/wordml/word16du">
+        <mc:Fallback>
           <w:pict>
             <v:line w14:anchorId="23DA4A24" id="Straight Connector 19" o:spid="_x0000_s1026" style="position:absolute;flip:y;z-index:251659264;visibility:visible;mso-wrap-style:square;mso-width-percent:0;mso-height-percent:0;mso-wrap-distance-left:9pt;mso-wrap-distance-top:0;mso-wrap-distance-right:9pt;mso-wrap-distance-bottom:0;mso-position-horizontal:absolute;mso-position-horizontal-relative:text;mso-position-vertical:absolute;mso-position-vertical-relative:text;mso-width-percent:0;mso-height-percent:0;mso-width-relative:page;mso-height-relative:page" from="-.1pt,5.2pt" to="520.7pt,5.2pt" o:gfxdata="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" strokecolor="#974706 [1609]" strokeweight="1pt">
               <v:stroke endcap="round"/>
@@ -1643,7 +1693,7 @@
             </wp:anchor>
           </w:drawing>
         </mc:Choice>
-        <mc:Fallback xmlns:w16du="http://schemas.microsoft.com/office/word/2023/wordml/word16du">
+        <mc:Fallback>
           <w:pict>
             <v:shape w14:anchorId="0D7D8A2E" id="Text Box 4" o:spid="_x0000_s1027" type="#_x0000_t202" style="position:absolute;margin-left:444.65pt;margin-top:8.35pt;width:70.9pt;height:15.9pt;z-index:251661312;visibility:visible;mso-wrap-style:square;mso-width-percent:0;mso-height-percent:0;mso-wrap-distance-left:9pt;mso-wrap-distance-top:0;mso-wrap-distance-right:9pt;mso-wrap-distance-bottom:0;mso-position-horizontal:absolute;mso-position-horizontal-relative:text;mso-position-vertical:absolute;mso-position-vertical-relative:text;mso-width-percent:0;mso-height-percent:0;mso-width-relative:page;mso-height-relative:page;v-text-anchor:middle" o:gfxdata="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" filled="f" stroked="f" strokeweight=".5pt">
               <v:textbox inset="0,0,0,0">
@@ -1795,7 +1845,7 @@
 </file>
 
 <file path=word/footnotes.xml><?xml version="1.0" encoding="utf-8"?>
-<w:footnotes xmlns:wpc="http://schemas.microsoft.com/office/word/2010/wordprocessingCanvas" xmlns:cx="http://schemas.microsoft.com/office/drawing/2014/chartex" xmlns:cx1="http://schemas.microsoft.com/office/drawing/2015/9/8/chartex" xmlns:cx2="http://schemas.microsoft.com/office/drawing/2015/10/21/chartex" xmlns:cx3="http://schemas.microsoft.com/office/drawing/2016/5/9/chartex" xmlns:cx4="http://schemas.microsoft.com/office/drawing/2016/5/10/chartex" xmlns:cx5="http://schemas.microsoft.com/office/drawing/2016/5/11/chartex" xmlns:cx6="http://schemas.microsoft.com/office/drawing/2016/5/12/chartex" xmlns:cx7="http://schemas.microsoft.com/office/drawing/2016/5/13/chartex" xmlns:cx8="http://schemas.microsoft.com/office/drawing/2016/5/14/chartex" xmlns:mc="http://schemas.openxmlformats.org/markup-compatibility/2006" xmlns:aink="http://schemas.microsoft.com/office/drawing/2016/ink" xmlns:am3d="http://schemas.microsoft.com/office/drawing/2017/model3d" xmlns:o="urn:schemas-microsoft-com:office:office" xmlns:oel="http://schemas.microsoft.com/office/2019/extlst" xmlns:r="http://schemas.openxmlformats.org/officeDocument/2006/relationships" xmlns:m="http://schemas.openxmlformats.org/officeDocument/2006/math" xmlns:v="urn:schemas-microsoft-com:vml" xmlns:wp14="http://schemas.microsoft.com/office/word/2010/wordprocessingDrawing" xmlns:wp="http://schemas.openxmlformats.org/drawingml/2006/wordprocessingDrawing" xmlns:w10="urn:schemas-microsoft-com:office:word" xmlns:w="http://schemas.openxmlformats.org/wordprocessingml/2006/main" xmlns:w14="http://schemas.microsoft.com/office/word/2010/wordml" xmlns:w15="http://schemas.microsoft.com/office/word/2012/wordml" xmlns:w16cex="http://schemas.microsoft.com/office/word/2018/wordml/cex" xmlns:w16cid="http://schemas.microsoft.com/office/word/2016/wordml/cid" xmlns:w16="http://schemas.microsoft.com/office/word/2018/wordml" xmlns:w16sdtdh="http://schemas.microsoft.com/office/word/2020/wordml/sdtdatahash" xmlns:w16se="http://schemas.microsoft.com/office/word/2015/wordml/symex" xmlns:wpg="http://schemas.microsoft.com/office/word/2010/wordprocessingGroup" xmlns:wpi="http://schemas.microsoft.com/office/word/2010/wordprocessingInk" xmlns:wne="http://schemas.microsoft.com/office/word/2006/wordml" xmlns:wps="http://schemas.microsoft.com/office/word/2010/wordprocessingShape" mc:Ignorable="w14 w15 w16se w16cid w16 w16cex w16sdtdh wp14">
+<w:footnotes xmlns:wpc="http://schemas.microsoft.com/office/word/2010/wordprocessingCanvas" xmlns:cx="http://schemas.microsoft.com/office/drawing/2014/chartex" xmlns:cx1="http://schemas.microsoft.com/office/drawing/2015/9/8/chartex" xmlns:cx2="http://schemas.microsoft.com/office/drawing/2015/10/21/chartex" xmlns:cx3="http://schemas.microsoft.com/office/drawing/2016/5/9/chartex" xmlns:cx4="http://schemas.microsoft.com/office/drawing/2016/5/10/chartex" xmlns:cx5="http://schemas.microsoft.com/office/drawing/2016/5/11/chartex" xmlns:cx6="http://schemas.microsoft.com/office/drawing/2016/5/12/chartex" xmlns:cx7="http://schemas.microsoft.com/office/drawing/2016/5/13/chartex" xmlns:cx8="http://schemas.microsoft.com/office/drawing/2016/5/14/chartex" xmlns:mc="http://schemas.openxmlformats.org/markup-compatibility/2006" xmlns:aink="http://schemas.microsoft.com/office/drawing/2016/ink" xmlns:am3d="http://schemas.microsoft.com/office/drawing/2017/model3d" xmlns:o="urn:schemas-microsoft-com:office:office" xmlns:oel="http://schemas.microsoft.com/office/2019/extlst" xmlns:r="http://schemas.openxmlformats.org/officeDocument/2006/relationships" xmlns:m="http://schemas.openxmlformats.org/officeDocument/2006/math" xmlns:v="urn:schemas-microsoft-com:vml" xmlns:wp14="http://schemas.microsoft.com/office/word/2010/wordprocessingDrawing" xmlns:wp="http://schemas.openxmlformats.org/drawingml/2006/wordprocessingDrawing" xmlns:w10="urn:schemas-microsoft-com:office:word" xmlns:w="http://schemas.openxmlformats.org/wordprocessingml/2006/main" xmlns:w14="http://schemas.microsoft.com/office/word/2010/wordml" xmlns:w15="http://schemas.microsoft.com/office/word/2012/wordml" xmlns:w16cex="http://schemas.microsoft.com/office/word/2018/wordml/cex" xmlns:w16cid="http://schemas.microsoft.com/office/word/2016/wordml/cid" xmlns:w16="http://schemas.microsoft.com/office/word/2018/wordml" xmlns:w16du="http://schemas.microsoft.com/office/word/2023/wordml/word16du" xmlns:w16sdtdh="http://schemas.microsoft.com/office/word/2020/wordml/sdtdatahash" xmlns:w16se="http://schemas.microsoft.com/office/word/2015/wordml/symex" xmlns:wpg="http://schemas.microsoft.com/office/word/2010/wordprocessingGroup" xmlns:wpi="http://schemas.microsoft.com/office/word/2010/wordprocessingInk" xmlns:wne="http://schemas.microsoft.com/office/word/2006/wordml" xmlns:wps="http://schemas.microsoft.com/office/word/2010/wordprocessingShape" mc:Ignorable="w14 w15 w16se w16cid w16 w16cex w16sdtdh w16du wp14">
   <w:footnote w:type="separator" w:id="-1">
     <w:p>
       <w:pPr>
@@ -1820,7 +1870,7 @@
 </file>
 
 <file path=word/header1.xml><?xml version="1.0" encoding="utf-8"?>
-<w:hdr xmlns:wpc="http://schemas.microsoft.com/office/word/2010/wordprocessingCanvas" xmlns:cx="http://schemas.microsoft.com/office/drawing/2014/chartex" xmlns:cx1="http://schemas.microsoft.com/office/drawing/2015/9/8/chartex" xmlns:cx2="http://schemas.microsoft.com/office/drawing/2015/10/21/chartex" xmlns:cx3="http://schemas.microsoft.com/office/drawing/2016/5/9/chartex" xmlns:cx4="http://schemas.microsoft.com/office/drawing/2016/5/10/chartex" xmlns:cx5="http://schemas.microsoft.com/office/drawing/2016/5/11/chartex" xmlns:cx6="http://schemas.microsoft.com/office/drawing/2016/5/12/chartex" xmlns:cx7="http://schemas.microsoft.com/office/drawing/2016/5/13/chartex" xmlns:cx8="http://schemas.microsoft.com/office/drawing/2016/5/14/chartex" xmlns:mc="http://schemas.openxmlformats.org/markup-compatibility/2006" xmlns:aink="http://schemas.microsoft.com/office/drawing/2016/ink" xmlns:am3d="http://schemas.microsoft.com/office/drawing/2017/model3d" xmlns:o="urn:schemas-microsoft-com:office:office" xmlns:oel="http://schemas.microsoft.com/office/2019/extlst" xmlns:r="http://schemas.openxmlformats.org/officeDocument/2006/relationships" xmlns:m="http://schemas.openxmlformats.org/officeDocument/2006/math" xmlns:v="urn:schemas-microsoft-com:vml" xmlns:wp14="http://schemas.microsoft.com/office/word/2010/wordprocessingDrawing" xmlns:wp="http://schemas.openxmlformats.org/drawingml/2006/wordprocessingDrawing" xmlns:w10="urn:schemas-microsoft-com:office:word" xmlns:w="http://schemas.openxmlformats.org/wordprocessingml/2006/main" xmlns:w14="http://schemas.microsoft.com/office/word/2010/wordml" xmlns:w15="http://schemas.microsoft.com/office/word/2012/wordml" xmlns:w16cex="http://schemas.microsoft.com/office/word/2018/wordml/cex" xmlns:w16cid="http://schemas.microsoft.com/office/word/2016/wordml/cid" xmlns:w16="http://schemas.microsoft.com/office/word/2018/wordml" xmlns:w16sdtdh="http://schemas.microsoft.com/office/word/2020/wordml/sdtdatahash" xmlns:w16se="http://schemas.microsoft.com/office/word/2015/wordml/symex" xmlns:wpg="http://schemas.microsoft.com/office/word/2010/wordprocessingGroup" xmlns:wpi="http://schemas.microsoft.com/office/word/2010/wordprocessingInk" xmlns:wne="http://schemas.microsoft.com/office/word/2006/wordml" xmlns:wps="http://schemas.microsoft.com/office/word/2010/wordprocessingShape" mc:Ignorable="w14 w15 w16se w16cid w16 w16cex w16sdtdh wp14">
+<w:hdr xmlns:wpc="http://schemas.microsoft.com/office/word/2010/wordprocessingCanvas" xmlns:cx="http://schemas.microsoft.com/office/drawing/2014/chartex" xmlns:cx1="http://schemas.microsoft.com/office/drawing/2015/9/8/chartex" xmlns:cx2="http://schemas.microsoft.com/office/drawing/2015/10/21/chartex" xmlns:cx3="http://schemas.microsoft.com/office/drawing/2016/5/9/chartex" xmlns:cx4="http://schemas.microsoft.com/office/drawing/2016/5/10/chartex" xmlns:cx5="http://schemas.microsoft.com/office/drawing/2016/5/11/chartex" xmlns:cx6="http://schemas.microsoft.com/office/drawing/2016/5/12/chartex" xmlns:cx7="http://schemas.microsoft.com/office/drawing/2016/5/13/chartex" xmlns:cx8="http://schemas.microsoft.com/office/drawing/2016/5/14/chartex" xmlns:mc="http://schemas.openxmlformats.org/markup-compatibility/2006" xmlns:aink="http://schemas.microsoft.com/office/drawing/2016/ink" xmlns:am3d="http://schemas.microsoft.com/office/drawing/2017/model3d" xmlns:o="urn:schemas-microsoft-com:office:office" xmlns:oel="http://schemas.microsoft.com/office/2019/extlst" xmlns:r="http://schemas.openxmlformats.org/officeDocument/2006/relationships" xmlns:m="http://schemas.openxmlformats.org/officeDocument/2006/math" xmlns:v="urn:schemas-microsoft-com:vml" xmlns:wp14="http://schemas.microsoft.com/office/word/2010/wordprocessingDrawing" xmlns:wp="http://schemas.openxmlformats.org/drawingml/2006/wordprocessingDrawing" xmlns:w10="urn:schemas-microsoft-com:office:word" xmlns:w="http://schemas.openxmlformats.org/wordprocessingml/2006/main" xmlns:w14="http://schemas.microsoft.com/office/word/2010/wordml" xmlns:w15="http://schemas.microsoft.com/office/word/2012/wordml" xmlns:w16cex="http://schemas.microsoft.com/office/word/2018/wordml/cex" xmlns:w16cid="http://schemas.microsoft.com/office/word/2016/wordml/cid" xmlns:w16="http://schemas.microsoft.com/office/word/2018/wordml" xmlns:w16du="http://schemas.microsoft.com/office/word/2023/wordml/word16du" xmlns:w16sdtdh="http://schemas.microsoft.com/office/word/2020/wordml/sdtdatahash" xmlns:w16se="http://schemas.microsoft.com/office/word/2015/wordml/symex" xmlns:wpg="http://schemas.microsoft.com/office/word/2010/wordprocessingGroup" xmlns:wpi="http://schemas.microsoft.com/office/word/2010/wordprocessingInk" xmlns:wne="http://schemas.microsoft.com/office/word/2006/wordml" xmlns:wps="http://schemas.microsoft.com/office/word/2010/wordprocessingShape" mc:Ignorable="w14 w15 w16se w16cid w16 w16cex w16sdtdh w16du wp14">
   <w:p>
     <w:pPr>
       <w:pStyle w:val="Header"/>
@@ -1831,7 +1881,7 @@
 </file>
 
 <file path=word/numbering.xml><?xml version="1.0" encoding="utf-8"?>
-<w:numbering xmlns:wpc="http://schemas.microsoft.com/office/word/2010/wordprocessingCanvas" xmlns:cx="http://schemas.microsoft.com/office/drawing/2014/chartex" xmlns:cx1="http://schemas.microsoft.com/office/drawing/2015/9/8/chartex" xmlns:cx2="http://schemas.microsoft.com/office/drawing/2015/10/21/chartex" xmlns:cx3="http://schemas.microsoft.com/office/drawing/2016/5/9/chartex" xmlns:cx4="http://schemas.microsoft.com/office/drawing/2016/5/10/chartex" xmlns:cx5="http://schemas.microsoft.com/office/drawing/2016/5/11/chartex" xmlns:cx6="http://schemas.microsoft.com/office/drawing/2016/5/12/chartex" xmlns:cx7="http://schemas.microsoft.com/office/drawing/2016/5/13/chartex" xmlns:cx8="http://schemas.microsoft.com/office/drawing/2016/5/14/chartex" xmlns:mc="http://schemas.openxmlformats.org/markup-compatibility/2006" xmlns:aink="http://schemas.microsoft.com/office/drawing/2016/ink" xmlns:am3d="http://schemas.microsoft.com/office/drawing/2017/model3d" xmlns:o="urn:schemas-microsoft-com:office:office" xmlns:oel="http://schemas.microsoft.com/office/2019/extlst" xmlns:r="http://schemas.openxmlformats.org/officeDocument/2006/relationships" xmlns:m="http://schemas.openxmlformats.org/officeDocument/2006/math" xmlns:v="urn:schemas-microsoft-com:vml" xmlns:wp14="http://schemas.microsoft.com/office/word/2010/wordprocessingDrawing" xmlns:wp="http://schemas.openxmlformats.org/drawingml/2006/wordprocessingDrawing" xmlns:w10="urn:schemas-microsoft-com:office:word" xmlns:w="http://schemas.openxmlformats.org/wordprocessingml/2006/main" xmlns:w14="http://schemas.microsoft.com/office/word/2010/wordml" xmlns:w15="http://schemas.microsoft.com/office/word/2012/wordml" xmlns:w16cex="http://schemas.microsoft.com/office/word/2018/wordml/cex" xmlns:w16cid="http://schemas.microsoft.com/office/word/2016/wordml/cid" xmlns:w16="http://schemas.microsoft.com/office/word/2018/wordml" xmlns:w16sdtdh="http://schemas.microsoft.com/office/word/2020/wordml/sdtdatahash" xmlns:w16se="http://schemas.microsoft.com/office/word/2015/wordml/symex" xmlns:wpg="http://schemas.microsoft.com/office/word/2010/wordprocessingGroup" xmlns:wpi="http://schemas.microsoft.com/office/word/2010/wordprocessingInk" xmlns:wne="http://schemas.microsoft.com/office/word/2006/wordml" xmlns:wps="http://schemas.microsoft.com/office/word/2010/wordprocessingShape" mc:Ignorable="w14 w15 w16se w16cid w16 w16cex w16sdtdh wp14">
+<w:numbering xmlns:wpc="http://schemas.microsoft.com/office/word/2010/wordprocessingCanvas" xmlns:cx="http://schemas.microsoft.com/office/drawing/2014/chartex" xmlns:cx1="http://schemas.microsoft.com/office/drawing/2015/9/8/chartex" xmlns:cx2="http://schemas.microsoft.com/office/drawing/2015/10/21/chartex" xmlns:cx3="http://schemas.microsoft.com/office/drawing/2016/5/9/chartex" xmlns:cx4="http://schemas.microsoft.com/office/drawing/2016/5/10/chartex" xmlns:cx5="http://schemas.microsoft.com/office/drawing/2016/5/11/chartex" xmlns:cx6="http://schemas.microsoft.com/office/drawing/2016/5/12/chartex" xmlns:cx7="http://schemas.microsoft.com/office/drawing/2016/5/13/chartex" xmlns:cx8="http://schemas.microsoft.com/office/drawing/2016/5/14/chartex" xmlns:mc="http://schemas.openxmlformats.org/markup-compatibility/2006" xmlns:aink="http://schemas.microsoft.com/office/drawing/2016/ink" xmlns:am3d="http://schemas.microsoft.com/office/drawing/2017/model3d" xmlns:o="urn:schemas-microsoft-com:office:office" xmlns:oel="http://schemas.microsoft.com/office/2019/extlst" xmlns:r="http://schemas.openxmlformats.org/officeDocument/2006/relationships" xmlns:m="http://schemas.openxmlformats.org/officeDocument/2006/math" xmlns:v="urn:schemas-microsoft-com:vml" xmlns:wp14="http://schemas.microsoft.com/office/word/2010/wordprocessingDrawing" xmlns:wp="http://schemas.openxmlformats.org/drawingml/2006/wordprocessingDrawing" xmlns:w10="urn:schemas-microsoft-com:office:word" xmlns:w="http://schemas.openxmlformats.org/wordprocessingml/2006/main" xmlns:w14="http://schemas.microsoft.com/office/word/2010/wordml" xmlns:w15="http://schemas.microsoft.com/office/word/2012/wordml" xmlns:w16cex="http://schemas.microsoft.com/office/word/2018/wordml/cex" xmlns:w16cid="http://schemas.microsoft.com/office/word/2016/wordml/cid" xmlns:w16="http://schemas.microsoft.com/office/word/2018/wordml" xmlns:w16du="http://schemas.microsoft.com/office/word/2023/wordml/word16du" xmlns:w16sdtdh="http://schemas.microsoft.com/office/word/2020/wordml/sdtdatahash" xmlns:w16se="http://schemas.microsoft.com/office/word/2015/wordml/symex" xmlns:wpg="http://schemas.microsoft.com/office/word/2010/wordprocessingGroup" xmlns:wpi="http://schemas.microsoft.com/office/word/2010/wordprocessingInk" xmlns:wne="http://schemas.microsoft.com/office/word/2006/wordml" xmlns:wps="http://schemas.microsoft.com/office/word/2010/wordprocessingShape" mc:Ignorable="w14 w15 w16se w16cid w16 w16cex w16sdtdh w16du wp14">
   <w:abstractNum w:abstractNumId="0" w15:restartNumberingAfterBreak="0">
     <w:nsid w:val="13A00DEC"/>
     <w:multiLevelType w:val="hybridMultilevel"/>
@@ -2295,7 +2345,7 @@
 </file>
 
 <file path=word/styles.xml><?xml version="1.0" encoding="utf-8"?>
-<w:styles xmlns:mc="http://schemas.openxmlformats.org/markup-compatibility/2006" xmlns:r="http://schemas.openxmlformats.org/officeDocument/2006/relationships" xmlns:w="http://schemas.openxmlformats.org/wordprocessingml/2006/main" xmlns:w14="http://schemas.microsoft.com/office/word/2010/wordml" xmlns:w15="http://schemas.microsoft.com/office/word/2012/wordml" xmlns:w16cex="http://schemas.microsoft.com/office/word/2018/wordml/cex" xmlns:w16cid="http://schemas.microsoft.com/office/word/2016/wordml/cid" xmlns:w16="http://schemas.microsoft.com/office/word/2018/wordml" xmlns:w16sdtdh="http://schemas.microsoft.com/office/word/2020/wordml/sdtdatahash" xmlns:w16se="http://schemas.microsoft.com/office/word/2015/wordml/symex" mc:Ignorable="w14 w15 w16se w16cid w16 w16cex w16sdtdh">
+<w:styles xmlns:mc="http://schemas.openxmlformats.org/markup-compatibility/2006" xmlns:r="http://schemas.openxmlformats.org/officeDocument/2006/relationships" xmlns:w="http://schemas.openxmlformats.org/wordprocessingml/2006/main" xmlns:w14="http://schemas.microsoft.com/office/word/2010/wordml" xmlns:w15="http://schemas.microsoft.com/office/word/2012/wordml" xmlns:w16cex="http://schemas.microsoft.com/office/word/2018/wordml/cex" xmlns:w16cid="http://schemas.microsoft.com/office/word/2016/wordml/cid" xmlns:w16="http://schemas.microsoft.com/office/word/2018/wordml" xmlns:w16du="http://schemas.microsoft.com/office/word/2023/wordml/word16du" xmlns:w16sdtdh="http://schemas.microsoft.com/office/word/2020/wordml/sdtdatahash" xmlns:w16se="http://schemas.microsoft.com/office/word/2015/wordml/symex" mc:Ignorable="w14 w15 w16se w16cid w16 w16cex w16sdtdh w16du">
   <w:docDefaults>
     <w:rPrDefault>
       <w:rPr>
@@ -2817,6 +2867,7 @@
   <w:style w:type="character" w:default="1" w:styleId="DefaultParagraphFont">
     <w:name w:val="Default Paragraph Font"/>
     <w:uiPriority w:val="1"/>
+    <w:semiHidden/>
     <w:unhideWhenUsed/>
   </w:style>
   <w:style w:type="table" w:default="1" w:styleId="TableNormal">

</xml_diff>